<commit_message>
Ajout de la view (Mockup) ExamenReponseExacte
</commit_message>
<xml_diff>
--- a/Variante1_mockup.docx
+++ b/Variante1_mockup.docx
@@ -22,67 +22,15 @@
     </w:p>
     <w:p>
       <w:r>
+        <w:rPr>
+          <w:noProof/>
+          <w:lang w:eastAsia="fr-CH"/>
+        </w:rPr>
         <w:drawing>
           <wp:inline distT="0" distB="0" distL="0" distR="0" wp14:anchorId="3549CB97" wp14:editId="12874040">
             <wp:extent cx="4867954" cy="2610214"/>
             <wp:effectExtent l="0" t="0" r="8890" b="0"/>
             <wp:docPr id="1" name="Image 1"/>
-            <wp:cNvGraphicFramePr>
-              <a:graphicFrameLocks xmlns:a="http://schemas.openxmlformats.org/drawingml/2006/main" noChangeAspect="1"/>
-            </wp:cNvGraphicFramePr>
-            <a:graphic xmlns:a="http://schemas.openxmlformats.org/drawingml/2006/main">
-              <a:graphicData uri="http://schemas.openxmlformats.org/drawingml/2006/picture">
-                <pic:pic xmlns:pic="http://schemas.openxmlformats.org/drawingml/2006/picture">
-                  <pic:nvPicPr>
-                    <pic:cNvPr id="1" name=""/>
-                    <pic:cNvPicPr/>
-                  </pic:nvPicPr>
-                  <pic:blipFill>
-                    <a:blip r:embed="rId6"/>
-                    <a:stretch>
-                      <a:fillRect/>
-                    </a:stretch>
-                  </pic:blipFill>
-                  <pic:spPr>
-                    <a:xfrm>
-                      <a:off x="0" y="0"/>
-                      <a:ext cx="4867954" cy="2610214"/>
-                    </a:xfrm>
-                    <a:prstGeom prst="rect">
-                      <a:avLst/>
-                    </a:prstGeom>
-                  </pic:spPr>
-                </pic:pic>
-              </a:graphicData>
-            </a:graphic>
-          </wp:inline>
-        </w:drawing>
-      </w:r>
-    </w:p>
-    <w:p>
-      <w:r>
-        <w:t xml:space="preserve">Nouvelle examen </w:t>
-      </w:r>
-      <w:r>
-        <w:sym w:font="Wingdings" w:char="F0E0"/>
-      </w:r>
-      <w:r>
-        <w:t xml:space="preserve">pop-up pour </w:t>
-      </w:r>
-      <w:r>
-        <w:t>sélectionner</w:t>
-      </w:r>
-      <w:r>
-        <w:t xml:space="preserve"> son type du genre QCM , réponse exacte , ou Réponse diverse</w:t>
-      </w:r>
-    </w:p>
-    <w:p>
-      <w:r>
-        <w:drawing>
-          <wp:inline distT="0" distB="0" distL="0" distR="0" wp14:anchorId="231B0CD6" wp14:editId="0B8078A6">
-            <wp:extent cx="3419952" cy="1162212"/>
-            <wp:effectExtent l="0" t="0" r="9525" b="0"/>
-            <wp:docPr id="2" name="Image 2"/>
             <wp:cNvGraphicFramePr>
               <a:graphicFrameLocks xmlns:a="http://schemas.openxmlformats.org/drawingml/2006/main" noChangeAspect="1"/>
             </wp:cNvGraphicFramePr>
@@ -102,7 +50,7 @@
                   <pic:spPr>
                     <a:xfrm>
                       <a:off x="0" y="0"/>
-                      <a:ext cx="3419952" cy="1162212"/>
+                      <a:ext cx="4867954" cy="2610214"/>
                     </a:xfrm>
                     <a:prstGeom prst="rect">
                       <a:avLst/>
@@ -116,40 +64,33 @@
       </w:r>
     </w:p>
     <w:p>
-      <w:pPr>
-        <w:rPr>
-          <w:b/>
-        </w:rPr>
-      </w:pPr>
-      <w:r>
-        <w:rPr>
-          <w:b/>
-        </w:rPr>
-        <w:t xml:space="preserve">Si réponse diverse correction non automatique </w:t>
-      </w:r>
-    </w:p>
-    <w:p>
-      <w:r>
-        <w:t xml:space="preserve">Les boutons Ouvrir un examen &amp;Corriger un examen &amp; Passer un examen ouvre tous </w:t>
-      </w:r>
-      <w:r>
-        <w:t xml:space="preserve">un folderbrowserdialog afin de rechercher un fichier de type examen </w:t>
-      </w:r>
-    </w:p>
-    <w:p>
-      <w:r>
-        <w:t>Exemple creation examen QCM</w:t>
-      </w:r>
-      <w:bookmarkStart w:id="0" w:name="_GoBack"/>
-      <w:bookmarkEnd w:id="0"/>
-    </w:p>
-    <w:p>
-      <w:r>
+      <w:r>
+        <w:t xml:space="preserve">Nouvelle examen </w:t>
+      </w:r>
+      <w:r>
+        <w:sym w:font="Wingdings" w:char="F0E0"/>
+      </w:r>
+      <w:r>
+        <w:t xml:space="preserve">pop-up pour </w:t>
+      </w:r>
+      <w:r>
+        <w:t>sélectionner</w:t>
+      </w:r>
+      <w:r>
+        <w:t xml:space="preserve"> son type du genre QCM , réponse exacte , ou Réponse diverse</w:t>
+      </w:r>
+    </w:p>
+    <w:p>
+      <w:r>
+        <w:rPr>
+          <w:noProof/>
+          <w:lang w:eastAsia="fr-CH"/>
+        </w:rPr>
         <w:drawing>
-          <wp:inline distT="0" distB="0" distL="0" distR="0" wp14:anchorId="2E033E08" wp14:editId="10BA80F7">
-            <wp:extent cx="3050146" cy="2762250"/>
-            <wp:effectExtent l="0" t="0" r="0" b="0"/>
-            <wp:docPr id="3" name="Image 3"/>
+          <wp:inline distT="0" distB="0" distL="0" distR="0" wp14:anchorId="231B0CD6" wp14:editId="0B8078A6">
+            <wp:extent cx="3419952" cy="1162212"/>
+            <wp:effectExtent l="0" t="0" r="9525" b="0"/>
+            <wp:docPr id="2" name="Image 2"/>
             <wp:cNvGraphicFramePr>
               <a:graphicFrameLocks xmlns:a="http://schemas.openxmlformats.org/drawingml/2006/main" noChangeAspect="1"/>
             </wp:cNvGraphicFramePr>
@@ -169,7 +110,7 @@
                   <pic:spPr>
                     <a:xfrm>
                       <a:off x="0" y="0"/>
-                      <a:ext cx="3061694" cy="2772708"/>
+                      <a:ext cx="3419952" cy="1162212"/>
                     </a:xfrm>
                     <a:prstGeom prst="rect">
                       <a:avLst/>
@@ -182,8 +123,280 @@
         </w:drawing>
       </w:r>
     </w:p>
+    <w:p>
+      <w:pPr>
+        <w:rPr>
+          <w:b/>
+        </w:rPr>
+      </w:pPr>
+      <w:r>
+        <w:rPr>
+          <w:b/>
+        </w:rPr>
+        <w:t xml:space="preserve">Si réponse diverse correction non automatique </w:t>
+      </w:r>
+    </w:p>
+    <w:p>
+      <w:r>
+        <w:t xml:space="preserve">Les boutons Ouvrir un examen &amp;Corriger un examen &amp; Passer un examen ouvre tous </w:t>
+      </w:r>
+      <w:r>
+        <w:t xml:space="preserve">un folderbrowserdialog afin de rechercher un fichier de type examen </w:t>
+      </w:r>
+    </w:p>
+    <w:p>
+      <w:r>
+        <w:t>Exemple creation examen QCM</w:t>
+      </w:r>
+    </w:p>
+    <w:p>
+      <w:r>
+        <w:drawing>
+          <wp:inline distT="0" distB="0" distL="0" distR="0" wp14:anchorId="71D8E98C" wp14:editId="272BD6BD">
+            <wp:extent cx="3019425" cy="2786584"/>
+            <wp:effectExtent l="0" t="0" r="0" b="0"/>
+            <wp:docPr id="4" name="Image 4"/>
+            <wp:cNvGraphicFramePr>
+              <a:graphicFrameLocks xmlns:a="http://schemas.openxmlformats.org/drawingml/2006/main" noChangeAspect="1"/>
+            </wp:cNvGraphicFramePr>
+            <a:graphic xmlns:a="http://schemas.openxmlformats.org/drawingml/2006/main">
+              <a:graphicData uri="http://schemas.openxmlformats.org/drawingml/2006/picture">
+                <pic:pic xmlns:pic="http://schemas.openxmlformats.org/drawingml/2006/picture">
+                  <pic:nvPicPr>
+                    <pic:cNvPr id="1" name=""/>
+                    <pic:cNvPicPr/>
+                  </pic:nvPicPr>
+                  <pic:blipFill>
+                    <a:blip r:embed="rId9"/>
+                    <a:stretch>
+                      <a:fillRect/>
+                    </a:stretch>
+                  </pic:blipFill>
+                  <pic:spPr>
+                    <a:xfrm>
+                      <a:off x="0" y="0"/>
+                      <a:ext cx="3047879" cy="2812844"/>
+                    </a:xfrm>
+                    <a:prstGeom prst="rect">
+                      <a:avLst/>
+                    </a:prstGeom>
+                  </pic:spPr>
+                </pic:pic>
+              </a:graphicData>
+            </a:graphic>
+          </wp:inline>
+        </w:drawing>
+      </w:r>
+    </w:p>
     <w:p/>
-    <w:p/>
+    <w:p>
+      <w:pPr>
+        <w:rPr>
+          <w:b/>
+          <w:u w:val="single"/>
+        </w:rPr>
+      </w:pPr>
+      <w:r>
+        <w:rPr>
+          <w:b/>
+          <w:u w:val="single"/>
+        </w:rPr>
+        <w:t>Idée général de la variante 1</w:t>
+      </w:r>
+    </w:p>
+    <w:p>
+      <w:r>
+        <w:t>Cette solution se ferais sans aucune obligations niveau infrastructure, lors de la création d’un examen il serait possible de choisir trois types d’examen :</w:t>
+      </w:r>
+    </w:p>
+    <w:p>
+      <w:pPr>
+        <w:pStyle w:val="Paragraphedeliste"/>
+        <w:numPr>
+          <w:ilvl w:val="0"/>
+          <w:numId w:val="1"/>
+        </w:numPr>
+      </w:pPr>
+      <w:r>
+        <w:rPr>
+          <w:b/>
+        </w:rPr>
+        <w:t>Examen QCM (Question a choix multiple)</w:t>
+      </w:r>
+      <w:r>
+        <w:rPr>
+          <w:b/>
+        </w:rPr>
+        <w:br/>
+      </w:r>
+      <w:r>
+        <w:t>Sur cet examen l’enseignant aurai une interface pour créer son examen très simple et intuitive ou celui-ci pourrait écrire sa donnée et ensuite ajouter plusieurs choix et cocher les réponses qui seront juste au final. Il pourra ensuite via un bouton ajouter une autre question et cela autant qu’il veut …</w:t>
+      </w:r>
+      <w:r>
+        <w:br/>
+      </w:r>
+      <w:r>
+        <w:rPr>
+          <w:b/>
+        </w:rPr>
+        <w:drawing>
+          <wp:inline distT="0" distB="0" distL="0" distR="0" wp14:anchorId="70A6CE70" wp14:editId="53B134FA">
+            <wp:extent cx="3829584" cy="3534268"/>
+            <wp:effectExtent l="0" t="0" r="0" b="9525"/>
+            <wp:docPr id="5" name="Image 5"/>
+            <wp:cNvGraphicFramePr>
+              <a:graphicFrameLocks xmlns:a="http://schemas.openxmlformats.org/drawingml/2006/main" noChangeAspect="1"/>
+            </wp:cNvGraphicFramePr>
+            <a:graphic xmlns:a="http://schemas.openxmlformats.org/drawingml/2006/main">
+              <a:graphicData uri="http://schemas.openxmlformats.org/drawingml/2006/picture">
+                <pic:pic xmlns:pic="http://schemas.openxmlformats.org/drawingml/2006/picture">
+                  <pic:nvPicPr>
+                    <pic:cNvPr id="1" name=""/>
+                    <pic:cNvPicPr/>
+                  </pic:nvPicPr>
+                  <pic:blipFill>
+                    <a:blip r:embed="rId9"/>
+                    <a:stretch>
+                      <a:fillRect/>
+                    </a:stretch>
+                  </pic:blipFill>
+                  <pic:spPr>
+                    <a:xfrm>
+                      <a:off x="0" y="0"/>
+                      <a:ext cx="3829584" cy="3534268"/>
+                    </a:xfrm>
+                    <a:prstGeom prst="rect">
+                      <a:avLst/>
+                    </a:prstGeom>
+                  </pic:spPr>
+                </pic:pic>
+              </a:graphicData>
+            </a:graphic>
+          </wp:inline>
+        </w:drawing>
+      </w:r>
+      <w:r>
+        <w:br/>
+        <w:t>Sur le fond</w:t>
+      </w:r>
+      <w:r>
+        <w:t xml:space="preserve"> du formulaire il peut régler le temps que l’élève aura pour passer son épreuve.</w:t>
+      </w:r>
+    </w:p>
+    <w:p>
+      <w:r>
+        <w:br w:type="page"/>
+      </w:r>
+    </w:p>
+    <w:p>
+      <w:pPr>
+        <w:pStyle w:val="Paragraphedeliste"/>
+        <w:numPr>
+          <w:ilvl w:val="0"/>
+          <w:numId w:val="1"/>
+        </w:numPr>
+        <w:rPr>
+          <w:b/>
+        </w:rPr>
+      </w:pPr>
+      <w:r>
+        <w:rPr>
+          <w:b/>
+        </w:rPr>
+        <w:lastRenderedPageBreak/>
+        <w:t>Examen</w:t>
+      </w:r>
+      <w:r>
+        <w:rPr>
+          <w:b/>
+        </w:rPr>
+        <w:t xml:space="preserve"> Réponse Exacte</w:t>
+      </w:r>
+      <w:r>
+        <w:rPr>
+          <w:b/>
+        </w:rPr>
+        <w:br/>
+      </w:r>
+      <w:r>
+        <w:t xml:space="preserve">Cet examen l’enseignant devra simplement entrer sa consigne ainsi que la réponse qu’il veut que </w:t>
+      </w:r>
+      <w:r>
+        <w:rPr>
+          <w:b/>
+        </w:rPr>
+        <w:t>l’élève donne mot pour mot</w:t>
+      </w:r>
+      <w:r>
+        <w:rPr>
+          <w:b/>
+        </w:rPr>
+        <w:t xml:space="preserve">. </w:t>
+      </w:r>
+      <w:r>
+        <w:t xml:space="preserve">Il peut supprimer, ajouter une question. </w:t>
+      </w:r>
+      <w:r>
+        <w:t>Sur le fond du formulaire il peut régler le temps que l’élève aura pour passer son épreuve.</w:t>
+      </w:r>
+      <w:r>
+        <w:br/>
+      </w:r>
+      <w:r>
+        <w:rPr>
+          <w:b/>
+        </w:rPr>
+        <w:drawing>
+          <wp:inline distT="0" distB="0" distL="0" distR="0" wp14:anchorId="57D3833B" wp14:editId="7419180E">
+            <wp:extent cx="3028950" cy="2816392"/>
+            <wp:effectExtent l="0" t="0" r="0" b="3175"/>
+            <wp:docPr id="7" name="Image 7"/>
+            <wp:cNvGraphicFramePr>
+              <a:graphicFrameLocks xmlns:a="http://schemas.openxmlformats.org/drawingml/2006/main" noChangeAspect="1"/>
+            </wp:cNvGraphicFramePr>
+            <a:graphic xmlns:a="http://schemas.openxmlformats.org/drawingml/2006/main">
+              <a:graphicData uri="http://schemas.openxmlformats.org/drawingml/2006/picture">
+                <pic:pic xmlns:pic="http://schemas.openxmlformats.org/drawingml/2006/picture">
+                  <pic:nvPicPr>
+                    <pic:cNvPr id="1" name=""/>
+                    <pic:cNvPicPr/>
+                  </pic:nvPicPr>
+                  <pic:blipFill>
+                    <a:blip r:embed="rId10"/>
+                    <a:stretch>
+                      <a:fillRect/>
+                    </a:stretch>
+                  </pic:blipFill>
+                  <pic:spPr>
+                    <a:xfrm>
+                      <a:off x="0" y="0"/>
+                      <a:ext cx="3043706" cy="2830113"/>
+                    </a:xfrm>
+                    <a:prstGeom prst="rect">
+                      <a:avLst/>
+                    </a:prstGeom>
+                  </pic:spPr>
+                </pic:pic>
+              </a:graphicData>
+            </a:graphic>
+          </wp:inline>
+        </w:drawing>
+      </w:r>
+    </w:p>
+    <w:p>
+      <w:pPr>
+        <w:pStyle w:val="Paragraphedeliste"/>
+        <w:numPr>
+          <w:ilvl w:val="0"/>
+          <w:numId w:val="1"/>
+        </w:numPr>
+        <w:rPr>
+          <w:b/>
+        </w:rPr>
+      </w:pPr>
+      <w:bookmarkStart w:id="0" w:name="_GoBack"/>
+      <w:bookmarkEnd w:id="0"/>
+    </w:p>
     <w:sectPr>
       <w:pgSz w:w="11906" w:h="16838"/>
       <w:pgMar w:top="1417" w:right="1417" w:bottom="1417" w:left="1417" w:header="708" w:footer="708" w:gutter="0"/>
@@ -242,6 +455,100 @@
     </w:p>
   </w:footnote>
 </w:footnotes>
+</file>
+
+<file path=word/numbering.xml><?xml version="1.0" encoding="utf-8"?>
+<w:numbering xmlns:wpc="http://schemas.microsoft.com/office/word/2010/wordprocessingCanvas" xmlns:cx="http://schemas.microsoft.com/office/drawing/2014/chartex" xmlns:cx1="http://schemas.microsoft.com/office/drawing/2015/9/8/chartex" xmlns:cx2="http://schemas.microsoft.com/office/drawing/2015/10/21/chartex" xmlns:cx3="http://schemas.microsoft.com/office/drawing/2016/5/9/chartex" xmlns:cx4="http://schemas.microsoft.com/office/drawing/2016/5/10/chartex" xmlns:cx5="http://schemas.microsoft.com/office/drawing/2016/5/11/chartex" xmlns:mc="http://schemas.openxmlformats.org/markup-compatibility/2006" xmlns:o="urn:schemas-microsoft-com:office:office" xmlns:r="http://schemas.openxmlformats.org/officeDocument/2006/relationships" xmlns:m="http://schemas.openxmlformats.org/officeDocument/2006/math" xmlns:v="urn:schemas-microsoft-com:vml" xmlns:wp14="http://schemas.microsoft.com/office/word/2010/wordprocessingDrawing" xmlns:wp="http://schemas.openxmlformats.org/drawingml/2006/wordprocessingDrawing" xmlns:w10="urn:schemas-microsoft-com:office:word" xmlns:w="http://schemas.openxmlformats.org/wordprocessingml/2006/main" xmlns:w14="http://schemas.microsoft.com/office/word/2010/wordml" xmlns:w15="http://schemas.microsoft.com/office/word/2012/wordml" xmlns:w16se="http://schemas.microsoft.com/office/word/2015/wordml/symex" xmlns:wpg="http://schemas.microsoft.com/office/word/2010/wordprocessingGroup" xmlns:wpi="http://schemas.microsoft.com/office/word/2010/wordprocessingInk" xmlns:wne="http://schemas.microsoft.com/office/word/2006/wordml" xmlns:wps="http://schemas.microsoft.com/office/word/2010/wordprocessingShape" mc:Ignorable="w14 w15 w16se wp14">
+  <w:abstractNum w:abstractNumId="0" w15:restartNumberingAfterBreak="0">
+    <w:nsid w:val="0A133281"/>
+    <w:multiLevelType w:val="hybridMultilevel"/>
+    <w:tmpl w:val="686ED0BA"/>
+    <w:lvl w:ilvl="0" w:tplc="100C000F">
+      <w:start w:val="1"/>
+      <w:numFmt w:val="decimal"/>
+      <w:lvlText w:val="%1."/>
+      <w:lvlJc w:val="left"/>
+      <w:pPr>
+        <w:ind w:left="720" w:hanging="360"/>
+      </w:pPr>
+    </w:lvl>
+    <w:lvl w:ilvl="1" w:tplc="100C0019" w:tentative="1">
+      <w:start w:val="1"/>
+      <w:numFmt w:val="lowerLetter"/>
+      <w:lvlText w:val="%2."/>
+      <w:lvlJc w:val="left"/>
+      <w:pPr>
+        <w:ind w:left="1440" w:hanging="360"/>
+      </w:pPr>
+    </w:lvl>
+    <w:lvl w:ilvl="2" w:tplc="100C001B" w:tentative="1">
+      <w:start w:val="1"/>
+      <w:numFmt w:val="lowerRoman"/>
+      <w:lvlText w:val="%3."/>
+      <w:lvlJc w:val="right"/>
+      <w:pPr>
+        <w:ind w:left="2160" w:hanging="180"/>
+      </w:pPr>
+    </w:lvl>
+    <w:lvl w:ilvl="3" w:tplc="100C000F" w:tentative="1">
+      <w:start w:val="1"/>
+      <w:numFmt w:val="decimal"/>
+      <w:lvlText w:val="%4."/>
+      <w:lvlJc w:val="left"/>
+      <w:pPr>
+        <w:ind w:left="2880" w:hanging="360"/>
+      </w:pPr>
+    </w:lvl>
+    <w:lvl w:ilvl="4" w:tplc="100C0019" w:tentative="1">
+      <w:start w:val="1"/>
+      <w:numFmt w:val="lowerLetter"/>
+      <w:lvlText w:val="%5."/>
+      <w:lvlJc w:val="left"/>
+      <w:pPr>
+        <w:ind w:left="3600" w:hanging="360"/>
+      </w:pPr>
+    </w:lvl>
+    <w:lvl w:ilvl="5" w:tplc="100C001B" w:tentative="1">
+      <w:start w:val="1"/>
+      <w:numFmt w:val="lowerRoman"/>
+      <w:lvlText w:val="%6."/>
+      <w:lvlJc w:val="right"/>
+      <w:pPr>
+        <w:ind w:left="4320" w:hanging="180"/>
+      </w:pPr>
+    </w:lvl>
+    <w:lvl w:ilvl="6" w:tplc="100C000F" w:tentative="1">
+      <w:start w:val="1"/>
+      <w:numFmt w:val="decimal"/>
+      <w:lvlText w:val="%7."/>
+      <w:lvlJc w:val="left"/>
+      <w:pPr>
+        <w:ind w:left="5040" w:hanging="360"/>
+      </w:pPr>
+    </w:lvl>
+    <w:lvl w:ilvl="7" w:tplc="100C0019" w:tentative="1">
+      <w:start w:val="1"/>
+      <w:numFmt w:val="lowerLetter"/>
+      <w:lvlText w:val="%8."/>
+      <w:lvlJc w:val="left"/>
+      <w:pPr>
+        <w:ind w:left="5760" w:hanging="360"/>
+      </w:pPr>
+    </w:lvl>
+    <w:lvl w:ilvl="8" w:tplc="100C001B" w:tentative="1">
+      <w:start w:val="1"/>
+      <w:numFmt w:val="lowerRoman"/>
+      <w:lvlText w:val="%9."/>
+      <w:lvlJc w:val="right"/>
+      <w:pPr>
+        <w:ind w:left="6480" w:hanging="180"/>
+      </w:pPr>
+    </w:lvl>
+  </w:abstractNum>
+  <w:num w:numId="1">
+    <w:abstractNumId w:val="0"/>
+  </w:num>
+</w:numbering>
 </file>
 
 <file path=word/styles.xml><?xml version="1.0" encoding="utf-8"?>
@@ -367,6 +674,7 @@
     <w:lsdException w:name="HTML Sample" w:semiHidden="1" w:unhideWhenUsed="1"/>
     <w:lsdException w:name="HTML Typewriter" w:semiHidden="1" w:unhideWhenUsed="1"/>
     <w:lsdException w:name="HTML Variable" w:semiHidden="1" w:unhideWhenUsed="1"/>
+    <w:lsdException w:name="Normal Table" w:semiHidden="1" w:unhideWhenUsed="1"/>
     <w:lsdException w:name="annotation subject" w:semiHidden="1" w:unhideWhenUsed="1"/>
     <w:lsdException w:name="No List" w:semiHidden="1" w:unhideWhenUsed="1"/>
     <w:lsdException w:name="Outline List 1" w:semiHidden="1" w:unhideWhenUsed="1"/>
@@ -411,6 +719,7 @@
     <w:lsdException w:name="Table Professional" w:semiHidden="1" w:unhideWhenUsed="1"/>
     <w:lsdException w:name="Table Subtle 1" w:semiHidden="1" w:unhideWhenUsed="1"/>
     <w:lsdException w:name="Table Subtle 2" w:semiHidden="1" w:unhideWhenUsed="1"/>
+    <w:lsdException w:name="Table Web 1" w:semiHidden="1" w:unhideWhenUsed="1"/>
     <w:lsdException w:name="Table Web 2" w:semiHidden="1" w:unhideWhenUsed="1"/>
     <w:lsdException w:name="Table Web 3" w:semiHidden="1" w:unhideWhenUsed="1"/>
     <w:lsdException w:name="Balloon Text" w:semiHidden="1" w:unhideWhenUsed="1"/>
@@ -710,6 +1019,17 @@
     <w:uiPriority w:val="99"/>
     <w:rsid w:val="007D225C"/>
   </w:style>
+  <w:style w:type="paragraph" w:styleId="Paragraphedeliste">
+    <w:name w:val="List Paragraph"/>
+    <w:basedOn w:val="Normal"/>
+    <w:uiPriority w:val="34"/>
+    <w:qFormat/>
+    <w:rsid w:val="00DD674B"/>
+    <w:pPr>
+      <w:ind w:left="720"/>
+      <w:contextualSpacing/>
+    </w:pPr>
+  </w:style>
 </w:styles>
 </file>
 

</xml_diff>